<commit_message>
Put all icons into a single png image, reducing the number of queries on every page load
</commit_message>
<xml_diff>
--- a/SocialNetworkHarvester_v1p0/staticfiles/medias/Youtube app creation help french.docx
+++ b/SocialNetworkHarvester_v1p0/staticfiles/medias/Youtube app creation help french.docx
@@ -7,7 +7,15 @@
         <w:jc w:val="both"/>
       </w:pPr>
       <w:r>
-        <w:t>Suivez ces instructions pour configure proprement votre SNH</w:t>
+        <w:t>Suivez ces instructions pour configure</w:t>
+      </w:r>
+      <w:r>
+        <w:t>r</w:t>
+      </w:r>
+      <w:bookmarkStart w:id="0" w:name="_GoBack"/>
+      <w:bookmarkEnd w:id="0"/>
+      <w:r>
+        <w:t xml:space="preserve"> proprement votre SNH</w:t>
       </w:r>
       <w:r>
         <w:t xml:space="preserve"> et ainsi collecter des informations Youtube tel que des vidéos, des commentaires et du contenu de chaînes publiques. Si cette étape n’est pas complétée, vous pourrez quand même accéder aux données existantes, mais le SNH ne collectera pas de nouvelles informations selon vos besoins.</w:t>
@@ -459,8 +467,6 @@
           </wp:inline>
         </w:drawing>
       </w:r>
-      <w:bookmarkStart w:id="0" w:name="_GoBack"/>
-      <w:bookmarkEnd w:id="0"/>
     </w:p>
     <w:p>
       <w:pPr>

</xml_diff>